<commit_message>
Ein paar Cleaning Aktionen - Lange mit den RC-Dateien beschäftigt, aber man bekommt einfach keine vernünftigen Macros mit zusammengesetzten Strings hin...;-( - Deshalb jetzt Win32 abgespalten als XCSoarVS.rc, aber mit dem Ziel, es am Ende wieder zusammenzuführen! Aber momentan hält es mich zu sehr auf...
Dümmer ist, dass sich die PNG-Dateien momentan nicht laden lassen, die fehlen noch total...
</commit_message>
<xml_diff>
--- a/XCSoar-MSVC-Changes.docx
+++ b/XCSoar-MSVC-Changes.docx
@@ -116,121 +116,1001 @@
       <w:pPr>
         <w:ind w:left="1418" w:hanging="1418"/>
       </w:pPr>
-      <w:proofErr w:type="gramStart"/>
       <w:r>
         <w:rPr>
           <w:rFonts w:ascii="Courier New" w:hAnsi="Courier New" w:cs="Courier New"/>
           <w:b/>
           <w:bCs/>
         </w:rPr>
-        <w:t>TriState::</w:t>
-      </w:r>
-      <w:proofErr w:type="gramEnd"/>
+        <w:t>TriState::TRUE</w:t>
+      </w:r>
+      <w:r>
+        <w:t xml:space="preserve"> usw. </w:t>
+      </w:r>
+      <w:r>
+        <w:tab/>
+        <w:t xml:space="preserve"> - Umgewandelt in </w:t>
+      </w:r>
       <w:r>
         <w:rPr>
           <w:rFonts w:ascii="Courier New" w:hAnsi="Courier New" w:cs="Courier New"/>
           <w:b/>
           <w:bCs/>
         </w:rPr>
-        <w:t>TRUE</w:t>
-      </w:r>
-      <w:r>
-        <w:t xml:space="preserve"> usw. </w:t>
-      </w:r>
-      <w:r>
-        <w:tab/>
-        <w:t xml:space="preserve"> - Umgewandelt in </w:t>
-      </w:r>
-      <w:proofErr w:type="gramStart"/>
+        <w:t>TriState::True</w:t>
+      </w:r>
+      <w:r>
+        <w:t>, damit umgeht man das Macro-Problem (ansonsten ist in MSVC das normale Windows-Result z.T. ausgeblendet!</w:t>
+      </w:r>
+    </w:p>
+    <w:p>
+      <w:pPr>
+        <w:ind w:left="1418" w:hanging="1418"/>
+      </w:pPr>
       <w:r>
         <w:rPr>
           <w:rFonts w:ascii="Courier New" w:hAnsi="Courier New" w:cs="Courier New"/>
           <w:b/>
           <w:bCs/>
         </w:rPr>
-        <w:t>TriState::</w:t>
-      </w:r>
-      <w:proofErr w:type="gramEnd"/>
+        <w:t>#include „Util/Compiler.hpp“</w:t>
+      </w:r>
+      <w:r>
+        <w:t xml:space="preserve"> </w:t>
+      </w:r>
+      <w:r>
+        <w:t xml:space="preserve">- </w:t>
+      </w:r>
+      <w:r>
+        <w:t>in der Regel ganz nach oben verlegt (also als erstes include) sonst gibt es Probleme mit WinSock2 vs</w:t>
+      </w:r>
+      <w:r>
+        <w:t>.</w:t>
+      </w:r>
+      <w:r>
+        <w:t xml:space="preserve"> WinSock</w:t>
+      </w:r>
+      <w:r>
+        <w:t>!</w:t>
+      </w:r>
+    </w:p>
+    <w:p>
+      <w:pPr>
+        <w:ind w:left="1418" w:hanging="1418"/>
+      </w:pPr>
+      <w:r>
+        <w:t>Für die Einbeziehung des Script-Paketes LUA muss ich wahrscheinlich noch etwas machen bisher nur den (externen!) Include-Pfad herangezogen!</w:t>
+      </w:r>
+    </w:p>
+    <w:p>
+      <w:pPr>
+        <w:ind w:left="1418" w:hanging="1418"/>
+      </w:pPr>
+      <w:r>
+        <w:t>n</w:t>
+      </w:r>
       <w:r>
         <w:rPr>
           <w:rFonts w:ascii="Courier New" w:hAnsi="Courier New" w:cs="Courier New"/>
           <w:b/>
           <w:bCs/>
         </w:rPr>
-        <w:t>T</w:t>
-      </w:r>
-      <w:r>
+        <w:t xml:space="preserve"> </w:t>
+      </w:r>
+    </w:p>
+    <w:p>
+      <w:pPr>
+        <w:ind w:left="1418" w:hanging="1418"/>
+      </w:pPr>
+    </w:p>
+    <w:p>
+      <w:pPr>
+        <w:ind w:left="1418" w:hanging="1418"/>
+      </w:pPr>
+      <w:r>
+        <w:t>Boost.Asio</w:t>
+      </w:r>
+    </w:p>
+    <w:p>
+      <w:pPr>
+        <w:ind w:left="1418" w:hanging="1418"/>
+      </w:pPr>
+      <w:r>
+        <w:t>XCSoar benötigt boost_asio, doch das ist keine eigenständige lib, sondern wird ‚anders‘ in das Project eingebunden</w:t>
+      </w:r>
+    </w:p>
+    <w:p>
+      <w:pPr>
+        <w:ind w:left="1418" w:hanging="1418"/>
+      </w:pPr>
+      <w:r>
+        <w:t>Benötigt:</w:t>
+      </w:r>
+    </w:p>
+    <w:p>
+      <w:pPr>
+        <w:pStyle w:val="Listenabsatz"/>
+        <w:numPr>
+          <w:ilvl w:val="0"/>
+          <w:numId w:val="2"/>
+        </w:numPr>
+      </w:pPr>
+      <w:r>
+        <w:t>Boost_system</w:t>
+      </w:r>
+    </w:p>
+    <w:p>
+      <w:pPr>
+        <w:pStyle w:val="Listenabsatz"/>
+        <w:numPr>
+          <w:ilvl w:val="0"/>
+          <w:numId w:val="2"/>
+        </w:numPr>
+      </w:pPr>
+      <w:r>
+        <w:t>Boost_thread</w:t>
+      </w:r>
+    </w:p>
+    <w:p>
+      <w:pPr>
+        <w:pStyle w:val="Listenabsatz"/>
+        <w:numPr>
+          <w:ilvl w:val="0"/>
+          <w:numId w:val="2"/>
+        </w:numPr>
+      </w:pPr>
+      <w:r>
+        <w:t>Boost_date_time</w:t>
+      </w:r>
+    </w:p>
+    <w:p>
+      <w:pPr>
+        <w:pStyle w:val="Listenabsatz"/>
+        <w:numPr>
+          <w:ilvl w:val="0"/>
+          <w:numId w:val="2"/>
+        </w:numPr>
+      </w:pPr>
+      <w:r>
+        <w:t>Boost_regex</w:t>
+      </w:r>
+    </w:p>
+    <w:p>
+      <w:pPr>
+        <w:pStyle w:val="Listenabsatz"/>
+        <w:numPr>
+          <w:ilvl w:val="0"/>
+          <w:numId w:val="2"/>
+        </w:numPr>
+      </w:pPr>
+      <w:r>
+        <w:t>Boost_seriali</w:t>
+      </w:r>
+      <w:r>
+        <w:t>z</w:t>
+      </w:r>
+      <w:r>
+        <w:t>ation</w:t>
+      </w:r>
+    </w:p>
+    <w:p>
+      <w:r>
+        <w:t xml:space="preserve">Außerdem soll in EIN File </w:t>
+      </w:r>
+    </w:p>
+    <w:p>
+      <w:pPr>
+        <w:pStyle w:val="Listenabsatz"/>
+        <w:numPr>
+          <w:ilvl w:val="0"/>
+          <w:numId w:val="3"/>
+        </w:numPr>
         <w:rPr>
           <w:rFonts w:ascii="Courier New" w:hAnsi="Courier New" w:cs="Courier New"/>
+        </w:rPr>
+      </w:pPr>
+      <w:r>
+        <w:rPr>
+          <w:rFonts w:ascii="Courier New" w:hAnsi="Courier New" w:cs="Courier New"/>
+        </w:rPr>
+        <w:t>#include &lt;boost/asio/impl/src.hpp&gt;</w:t>
+      </w:r>
+    </w:p>
+    <w:p>
+      <w:r>
+        <w:t xml:space="preserve">Eingebunden werden und </w:t>
+      </w:r>
+      <w:r>
+        <w:rPr>
+          <w:rStyle w:val="HTMLCode"/>
+          <w:rFonts w:eastAsiaTheme="majorEastAsia"/>
+        </w:rPr>
+        <w:t xml:space="preserve">BOOST_ASIO_SEPARATE_COMPILATION </w:t>
+      </w:r>
+      <w:r>
+        <w:t xml:space="preserve">als Project-Option definiert werden! </w:t>
+      </w:r>
+    </w:p>
+    <w:p>
+      <w:pPr>
+        <w:ind w:left="1418" w:hanging="1418"/>
+      </w:pPr>
+      <w:r>
+        <w:t>If using Boost.Asio's SSL support, you will also need to add</w:t>
+      </w:r>
+    </w:p>
+    <w:p>
+      <w:pPr>
+        <w:pStyle w:val="Listenabsatz"/>
+        <w:numPr>
+          <w:ilvl w:val="0"/>
+          <w:numId w:val="3"/>
+        </w:numPr>
+        <w:rPr>
+          <w:rFonts w:ascii="Courier New" w:hAnsi="Courier New" w:cs="Courier New"/>
+        </w:rPr>
+      </w:pPr>
+      <w:r>
+        <w:rPr>
+          <w:rFonts w:ascii="Courier New" w:hAnsi="Courier New" w:cs="Courier New"/>
+        </w:rPr>
+        <w:t xml:space="preserve"> #include &lt;boost/asio/ssl/impl/src.hpp&gt;.</w:t>
+      </w:r>
+    </w:p>
+    <w:p>
+      <w:pPr>
+        <w:rPr>
+          <w:rFonts w:ascii="Courier New" w:hAnsi="Courier New" w:cs="Courier New"/>
+        </w:rPr>
+      </w:pPr>
+    </w:p>
+    <w:p>
+      <w:pPr>
+        <w:pStyle w:val="berschrift2"/>
+      </w:pPr>
+      <w:r>
+        <w:t>Änderungen</w:t>
+      </w:r>
+    </w:p>
+    <w:p>
+      <w:pPr>
+        <w:ind w:left="1418" w:hanging="1418"/>
+      </w:pPr>
+      <w:r>
+        <w:t>Windows / MSVC-Compilierung</w:t>
+      </w:r>
+    </w:p>
+    <w:p>
+      <w:pPr>
+        <w:pStyle w:val="Listenabsatz"/>
+        <w:numPr>
+          <w:ilvl w:val="0"/>
+          <w:numId w:val="2"/>
+        </w:numPr>
+      </w:pPr>
+      <w:r>
+        <w:t>Ursprünglich war es für MSVC kompiliert, immerhin sollte/hatte es auf WinCE zu laufen. Da aber kein Bedarf war – und andere Betriebssysteme/Gerätetypen sehr, sehr wichtig wurden (Android, Kobo) wurde m.E. dort nichts weiter verfolgt.</w:t>
+      </w:r>
+    </w:p>
+    <w:p>
+      <w:pPr>
+        <w:pStyle w:val="Listenabsatz"/>
+        <w:numPr>
+          <w:ilvl w:val="0"/>
+          <w:numId w:val="2"/>
+        </w:numPr>
+      </w:pPr>
+      <w:r>
+        <w:t>Mittlerweile sind äußerst viele Komponenten hinzugekommen (Jasper, MapServer, …), aber die wurden nicht auf MSCV-Tauglichkeit getestet bzw. angepasst.</w:t>
+      </w:r>
+    </w:p>
+    <w:p>
+      <w:pPr>
+        <w:pStyle w:val="Listenabsatz"/>
+        <w:numPr>
+          <w:ilvl w:val="0"/>
+          <w:numId w:val="2"/>
+        </w:numPr>
+      </w:pPr>
+      <w:r>
+        <w:t>Da ich diese Komponenten nicht kenne, fällt es mir im Nachgang sehr schwer</w:t>
+      </w:r>
+      <w:r>
+        <w:t>, alles richtig anzupassen!</w:t>
+      </w:r>
+    </w:p>
+    <w:p>
+      <w:r>
+        <w:t>20.03.2020, 22:00 erste Erfolgsmeldung:</w:t>
+      </w:r>
+    </w:p>
+    <w:p>
+      <w:pPr>
+        <w:autoSpaceDE w:val="0"/>
+        <w:autoSpaceDN w:val="0"/>
+        <w:adjustRightInd w:val="0"/>
+        <w:spacing w:after="0"/>
+        <w:rPr>
+          <w:rFonts w:ascii="Consolas" w:hAnsi="Consolas" w:cs="Consolas"/>
+          <w:sz w:val="18"/>
+          <w:szCs w:val="18"/>
+        </w:rPr>
+      </w:pPr>
+      <w:r>
+        <w:rPr>
+          <w:rFonts w:ascii="Consolas" w:hAnsi="Consolas" w:cs="Consolas"/>
+          <w:sz w:val="18"/>
+          <w:szCs w:val="18"/>
+        </w:rPr>
+        <w:t xml:space="preserve">* </w:t>
+      </w:r>
+      <w:r>
+        <w:rPr>
+          <w:rFonts w:ascii="Consolas" w:hAnsi="Consolas" w:cs="Consolas"/>
           <w:b/>
           <w:bCs/>
-        </w:rPr>
-        <w:t>rue</w:t>
-      </w:r>
-      <w:r>
-        <w:t>, damit umgeht man das Macro-Problem (ansonsten ist in MSVC das normale Windows-Result z.T. ausgeblendet!</w:t>
-      </w:r>
-    </w:p>
-    <w:p>
-      <w:pPr>
-        <w:ind w:left="1418" w:hanging="1418"/>
-      </w:pPr>
-      <w:r>
-        <w:rPr>
-          <w:rFonts w:ascii="Courier New" w:hAnsi="Courier New" w:cs="Courier New"/>
+          <w:sz w:val="18"/>
+          <w:szCs w:val="18"/>
+        </w:rPr>
+        <w:t>am 20.03.2020 um 22:00 gab es dann auch ein lauffähiges Programm XCSoar, compiliert mit VisualStudio 2019 über CMake</w:t>
+      </w:r>
+    </w:p>
+    <w:p>
+      <w:pPr>
+        <w:autoSpaceDE w:val="0"/>
+        <w:autoSpaceDN w:val="0"/>
+        <w:adjustRightInd w:val="0"/>
+        <w:spacing w:after="0"/>
+        <w:rPr>
+          <w:rFonts w:ascii="Consolas" w:hAnsi="Consolas" w:cs="Consolas"/>
+          <w:sz w:val="18"/>
+          <w:szCs w:val="18"/>
+        </w:rPr>
+      </w:pPr>
+      <w:r>
+        <w:rPr>
+          <w:rFonts w:ascii="Consolas" w:hAnsi="Consolas" w:cs="Consolas"/>
+          <w:sz w:val="18"/>
+          <w:szCs w:val="18"/>
+        </w:rPr>
+        <w:t xml:space="preserve"> - kleine Bildabmessungen beim Start (800x600?)</w:t>
+      </w:r>
+    </w:p>
+    <w:p>
+      <w:pPr>
+        <w:autoSpaceDE w:val="0"/>
+        <w:autoSpaceDN w:val="0"/>
+        <w:adjustRightInd w:val="0"/>
+        <w:spacing w:after="0"/>
+        <w:rPr>
+          <w:rFonts w:ascii="Consolas" w:hAnsi="Consolas" w:cs="Consolas"/>
+          <w:sz w:val="18"/>
+          <w:szCs w:val="18"/>
+        </w:rPr>
+      </w:pPr>
+      <w:r>
+        <w:rPr>
+          <w:rFonts w:ascii="Consolas" w:hAnsi="Consolas" w:cs="Consolas"/>
+          <w:sz w:val="18"/>
+          <w:szCs w:val="18"/>
+        </w:rPr>
+        <w:t xml:space="preserve"> - Aufgabe Pirna-Eisenach-Burg mit Linie dargestellt, WP waren aber nicht bezeichnet</w:t>
+      </w:r>
+    </w:p>
+    <w:p>
+      <w:pPr>
+        <w:autoSpaceDE w:val="0"/>
+        <w:autoSpaceDN w:val="0"/>
+        <w:adjustRightInd w:val="0"/>
+        <w:spacing w:after="0"/>
+        <w:rPr>
+          <w:rFonts w:ascii="Consolas" w:hAnsi="Consolas" w:cs="Consolas"/>
+          <w:sz w:val="18"/>
+          <w:szCs w:val="18"/>
+        </w:rPr>
+      </w:pPr>
+      <w:r>
+        <w:rPr>
+          <w:rFonts w:ascii="Consolas" w:hAnsi="Consolas" w:cs="Consolas"/>
+          <w:sz w:val="18"/>
+          <w:szCs w:val="18"/>
+        </w:rPr>
+        <w:t xml:space="preserve"> - 4 Linien von (0,0) zu 4 Punkten in der Karte?</w:t>
+      </w:r>
+    </w:p>
+    <w:p>
+      <w:pPr>
+        <w:autoSpaceDE w:val="0"/>
+        <w:autoSpaceDN w:val="0"/>
+        <w:adjustRightInd w:val="0"/>
+        <w:spacing w:after="0"/>
+        <w:rPr>
+          <w:rFonts w:ascii="Consolas" w:hAnsi="Consolas" w:cs="Consolas"/>
+          <w:sz w:val="18"/>
+          <w:szCs w:val="18"/>
+        </w:rPr>
+      </w:pPr>
+      <w:r>
+        <w:rPr>
+          <w:rFonts w:ascii="Consolas" w:hAnsi="Consolas" w:cs="Consolas"/>
+          <w:sz w:val="18"/>
+          <w:szCs w:val="18"/>
+        </w:rPr>
+        <w:t xml:space="preserve"> - kein Airspace dargestellt</w:t>
+      </w:r>
+    </w:p>
+    <w:p>
+      <w:pPr>
+        <w:autoSpaceDE w:val="0"/>
+        <w:autoSpaceDN w:val="0"/>
+        <w:adjustRightInd w:val="0"/>
+        <w:spacing w:after="0"/>
+        <w:rPr>
+          <w:rFonts w:ascii="Consolas" w:hAnsi="Consolas" w:cs="Consolas"/>
+          <w:sz w:val="18"/>
+          <w:szCs w:val="18"/>
+        </w:rPr>
+      </w:pPr>
+      <w:r>
+        <w:rPr>
+          <w:rFonts w:ascii="Consolas" w:hAnsi="Consolas" w:cs="Consolas"/>
+          <w:sz w:val="18"/>
+          <w:szCs w:val="18"/>
+        </w:rPr>
+        <w:t xml:space="preserve"> - MouseScrolling sehr holprig</w:t>
+      </w:r>
+    </w:p>
+    <w:p>
+      <w:pPr>
+        <w:autoSpaceDE w:val="0"/>
+        <w:autoSpaceDN w:val="0"/>
+        <w:adjustRightInd w:val="0"/>
+        <w:spacing w:after="0"/>
+        <w:rPr>
+          <w:rFonts w:ascii="Consolas" w:hAnsi="Consolas" w:cs="Consolas"/>
+          <w:sz w:val="18"/>
+          <w:szCs w:val="18"/>
+        </w:rPr>
+      </w:pPr>
+      <w:r>
+        <w:rPr>
+          <w:rFonts w:ascii="Consolas" w:hAnsi="Consolas" w:cs="Consolas"/>
+          <w:sz w:val="18"/>
+          <w:szCs w:val="18"/>
+        </w:rPr>
+        <w:t xml:space="preserve"> - MouseGesten scheinen zu funktionieren</w:t>
+      </w:r>
+    </w:p>
+    <w:p>
+      <w:pPr>
+        <w:autoSpaceDE w:val="0"/>
+        <w:autoSpaceDN w:val="0"/>
+        <w:adjustRightInd w:val="0"/>
+        <w:spacing w:after="0"/>
+        <w:rPr>
+          <w:rFonts w:ascii="Consolas" w:hAnsi="Consolas" w:cs="Consolas"/>
+          <w:sz w:val="18"/>
+          <w:szCs w:val="18"/>
+        </w:rPr>
+      </w:pPr>
+      <w:r>
+        <w:rPr>
+          <w:rFonts w:ascii="Consolas" w:hAnsi="Consolas" w:cs="Consolas"/>
+          <w:sz w:val="18"/>
+          <w:szCs w:val="18"/>
+        </w:rPr>
+        <w:t xml:space="preserve"> - kein MouseHover (keine Einblendung der WP usw.)</w:t>
+      </w:r>
+    </w:p>
+    <w:p>
+      <w:pPr>
+        <w:autoSpaceDE w:val="0"/>
+        <w:autoSpaceDN w:val="0"/>
+        <w:adjustRightInd w:val="0"/>
+        <w:spacing w:after="0"/>
+        <w:rPr>
+          <w:rFonts w:ascii="Consolas" w:hAnsi="Consolas" w:cs="Consolas"/>
+          <w:sz w:val="18"/>
+          <w:szCs w:val="18"/>
+        </w:rPr>
+      </w:pPr>
+      <w:r>
+        <w:rPr>
+          <w:rFonts w:ascii="Consolas" w:hAnsi="Consolas" w:cs="Consolas"/>
+          <w:sz w:val="18"/>
+          <w:szCs w:val="18"/>
+        </w:rPr>
+        <w:lastRenderedPageBreak/>
+        <w:t xml:space="preserve"> - WP: UTF-8 als ANSI</w:t>
+      </w:r>
+    </w:p>
+    <w:p>
+      <w:pPr>
+        <w:autoSpaceDE w:val="0"/>
+        <w:autoSpaceDN w:val="0"/>
+        <w:adjustRightInd w:val="0"/>
+        <w:spacing w:after="0"/>
+        <w:rPr>
+          <w:rFonts w:ascii="Consolas" w:hAnsi="Consolas" w:cs="Consolas"/>
+          <w:sz w:val="18"/>
+          <w:szCs w:val="18"/>
+        </w:rPr>
+      </w:pPr>
+      <w:r>
+        <w:rPr>
+          <w:rFonts w:ascii="Consolas" w:hAnsi="Consolas" w:cs="Consolas"/>
+          <w:sz w:val="18"/>
+          <w:szCs w:val="18"/>
+        </w:rPr>
+        <w:t xml:space="preserve"> - Menüsprache: English statt Deutsch</w:t>
+      </w:r>
+    </w:p>
+    <w:p>
+      <w:pPr>
+        <w:autoSpaceDE w:val="0"/>
+        <w:autoSpaceDN w:val="0"/>
+        <w:adjustRightInd w:val="0"/>
+        <w:spacing w:after="0"/>
+        <w:rPr>
+          <w:rFonts w:ascii="Consolas" w:hAnsi="Consolas" w:cs="Consolas"/>
+          <w:sz w:val="18"/>
+          <w:szCs w:val="18"/>
+        </w:rPr>
+      </w:pPr>
+    </w:p>
+    <w:p>
+      <w:pPr>
+        <w:autoSpaceDE w:val="0"/>
+        <w:autoSpaceDN w:val="0"/>
+        <w:adjustRightInd w:val="0"/>
+        <w:spacing w:after="0"/>
+        <w:rPr>
+          <w:rFonts w:ascii="Consolas" w:hAnsi="Consolas" w:cs="Consolas"/>
+          <w:sz w:val="18"/>
+          <w:szCs w:val="18"/>
+        </w:rPr>
+      </w:pPr>
+      <w:r>
+        <w:rPr>
+          <w:rFonts w:ascii="Consolas" w:hAnsi="Consolas" w:cs="Consolas"/>
+          <w:sz w:val="18"/>
+          <w:szCs w:val="18"/>
+        </w:rPr>
+        <w:t>20.03.2020, 17:00Uhr</w:t>
+      </w:r>
+    </w:p>
+    <w:p>
+      <w:pPr>
+        <w:autoSpaceDE w:val="0"/>
+        <w:autoSpaceDN w:val="0"/>
+        <w:adjustRightInd w:val="0"/>
+        <w:spacing w:after="0"/>
+        <w:rPr>
+          <w:rFonts w:ascii="Consolas" w:hAnsi="Consolas" w:cs="Consolas"/>
+          <w:sz w:val="18"/>
+          <w:szCs w:val="18"/>
+        </w:rPr>
+      </w:pPr>
+      <w:r>
+        <w:rPr>
+          <w:rFonts w:ascii="Consolas" w:hAnsi="Consolas" w:cs="Consolas"/>
+          <w:sz w:val="18"/>
+          <w:szCs w:val="18"/>
+        </w:rPr>
+        <w:t>Project ist jetzt mit MSVC ohne Fehler compilierbar, aber</w:t>
+      </w:r>
+    </w:p>
+    <w:p>
+      <w:pPr>
+        <w:autoSpaceDE w:val="0"/>
+        <w:autoSpaceDN w:val="0"/>
+        <w:adjustRightInd w:val="0"/>
+        <w:spacing w:after="0"/>
+        <w:rPr>
+          <w:rFonts w:ascii="Consolas" w:hAnsi="Consolas" w:cs="Consolas"/>
+          <w:sz w:val="18"/>
+          <w:szCs w:val="18"/>
+        </w:rPr>
+      </w:pPr>
+      <w:r>
+        <w:rPr>
+          <w:rFonts w:ascii="Consolas" w:hAnsi="Consolas" w:cs="Consolas"/>
+          <w:sz w:val="18"/>
+          <w:szCs w:val="18"/>
+        </w:rPr>
+        <w:t xml:space="preserve"> - erst war die main-Funktion vin lua noch aktive (lua.c und luac.c müssen raus!)</w:t>
+      </w:r>
+    </w:p>
+    <w:p>
+      <w:pPr>
+        <w:autoSpaceDE w:val="0"/>
+        <w:autoSpaceDN w:val="0"/>
+        <w:adjustRightInd w:val="0"/>
+        <w:spacing w:after="0"/>
+        <w:rPr>
+          <w:rFonts w:ascii="Consolas" w:hAnsi="Consolas" w:cs="Consolas"/>
+          <w:sz w:val="18"/>
+          <w:szCs w:val="18"/>
+        </w:rPr>
+      </w:pPr>
+      <w:r>
+        <w:rPr>
+          <w:rFonts w:ascii="Consolas" w:hAnsi="Consolas" w:cs="Consolas"/>
+          <w:sz w:val="18"/>
+          <w:szCs w:val="18"/>
+        </w:rPr>
+        <w:t xml:space="preserve"> - Screen hat Größe 120x0 - das geht nicht (Workaround: y auch auf 120 gesetzt)</w:t>
+      </w:r>
+    </w:p>
+    <w:p>
+      <w:pPr>
+        <w:autoSpaceDE w:val="0"/>
+        <w:autoSpaceDN w:val="0"/>
+        <w:adjustRightInd w:val="0"/>
+        <w:spacing w:after="0"/>
+        <w:rPr>
+          <w:rFonts w:ascii="Consolas" w:hAnsi="Consolas" w:cs="Consolas"/>
+          <w:sz w:val="18"/>
+          <w:szCs w:val="18"/>
+        </w:rPr>
+      </w:pPr>
+      <w:r>
+        <w:rPr>
+          <w:rFonts w:ascii="Consolas" w:hAnsi="Consolas" w:cs="Consolas"/>
+          <w:sz w:val="18"/>
+          <w:szCs w:val="18"/>
+        </w:rPr>
+        <w:t xml:space="preserve"> - Font ist nicht gültig (Workaround: Test wird übersprungen)</w:t>
+      </w:r>
+    </w:p>
+    <w:p>
+      <w:pPr>
+        <w:autoSpaceDE w:val="0"/>
+        <w:autoSpaceDN w:val="0"/>
+        <w:adjustRightInd w:val="0"/>
+        <w:spacing w:after="0"/>
+        <w:rPr>
+          <w:rFonts w:ascii="Consolas" w:hAnsi="Consolas" w:cs="Consolas"/>
+          <w:sz w:val="18"/>
+          <w:szCs w:val="18"/>
+        </w:rPr>
+      </w:pPr>
+      <w:r>
+        <w:rPr>
+          <w:rFonts w:ascii="Consolas" w:hAnsi="Consolas" w:cs="Consolas"/>
+          <w:sz w:val="18"/>
+          <w:szCs w:val="18"/>
+        </w:rPr>
+        <w:t xml:space="preserve"> - Bitmap klappt noch nicht richtig (erfordert noch etwas Mehrarbeit, da habe ich einige - wahrscheinlich falsche - Flags eingebaut)</w:t>
+      </w:r>
+    </w:p>
+    <w:p>
+      <w:pPr>
+        <w:autoSpaceDE w:val="0"/>
+        <w:autoSpaceDN w:val="0"/>
+        <w:adjustRightInd w:val="0"/>
+        <w:spacing w:after="0"/>
+        <w:rPr>
+          <w:rFonts w:ascii="Consolas" w:hAnsi="Consolas" w:cs="Consolas"/>
+          <w:sz w:val="18"/>
+          <w:szCs w:val="18"/>
+        </w:rPr>
+      </w:pPr>
+      <w:r>
+        <w:rPr>
+          <w:rFonts w:ascii="Consolas" w:hAnsi="Consolas" w:cs="Consolas"/>
+          <w:sz w:val="18"/>
+          <w:szCs w:val="18"/>
+        </w:rPr>
+        <w:t xml:space="preserve"> - die Resourcen werden nicht geladen_</w:t>
+      </w:r>
+    </w:p>
+    <w:p>
+      <w:pPr>
+        <w:autoSpaceDE w:val="0"/>
+        <w:autoSpaceDN w:val="0"/>
+        <w:adjustRightInd w:val="0"/>
+        <w:spacing w:after="0"/>
+        <w:rPr>
+          <w:rFonts w:ascii="Consolas" w:hAnsi="Consolas" w:cs="Consolas"/>
+          <w:sz w:val="18"/>
+          <w:szCs w:val="18"/>
+        </w:rPr>
+      </w:pPr>
+      <w:r>
+        <w:rPr>
+          <w:rFonts w:ascii="Consolas" w:hAnsi="Consolas" w:cs="Consolas"/>
+          <w:sz w:val="18"/>
+          <w:szCs w:val="18"/>
+        </w:rPr>
+        <w:t xml:space="preserve">   - überhaut erst einmal das RC-File (XCSoar.rc) ins Project aufgenommen</w:t>
+      </w:r>
+    </w:p>
+    <w:p>
+      <w:pPr>
+        <w:autoSpaceDE w:val="0"/>
+        <w:autoSpaceDN w:val="0"/>
+        <w:adjustRightInd w:val="0"/>
+        <w:spacing w:after="0"/>
+        <w:rPr>
+          <w:rFonts w:ascii="Consolas" w:hAnsi="Consolas" w:cs="Consolas"/>
+          <w:sz w:val="18"/>
+          <w:szCs w:val="18"/>
+        </w:rPr>
+      </w:pPr>
+      <w:r>
+        <w:rPr>
+          <w:rFonts w:ascii="Consolas" w:hAnsi="Consolas" w:cs="Consolas"/>
+          <w:sz w:val="18"/>
+          <w:szCs w:val="18"/>
+        </w:rPr>
+        <w:t xml:space="preserve">   - die Macros gehen nicht richtig (bei BITMAP_ICON wird der 'file'-Name nicht ins Macro geschoben!</w:t>
+      </w:r>
+    </w:p>
+    <w:p/>
+    <w:p>
+      <w:r>
+        <w:t>2</w:t>
+      </w:r>
+      <w:r>
+        <w:t>1</w:t>
+      </w:r>
+      <w:r>
+        <w:t>.03.2020,</w:t>
+      </w:r>
+      <w:r>
+        <w:t xml:space="preserve"> weitere Ziele</w:t>
+      </w:r>
+    </w:p>
+    <w:p>
+      <w:r>
+        <w:t>- Die Resourcen in XCSoar.rc wieder per Macro definieren (die Datei-Pfade hatte ich aufgelöst, weil das Concatening (Zusammenfügen) nicht richtig geklappt hat…</w:t>
+      </w:r>
+    </w:p>
+    <w:p>
+      <w:r>
+        <w:t>- PNG-Resourcen werden derzeit nicht geladen ;-(</w:t>
+      </w:r>
+    </w:p>
+    <w:p>
+      <w:pPr>
+        <w:rPr>
           <w:b/>
           <w:bCs/>
         </w:rPr>
-        <w:t>#include „Util/Compiler.hpp“</w:t>
-      </w:r>
-      <w:r>
-        <w:t xml:space="preserve"> </w:t>
-      </w:r>
-      <w:r>
-        <w:t xml:space="preserve">- </w:t>
-      </w:r>
-      <w:r>
-        <w:t>in der Regel ganz nach oben verlegt (also als erstes include) sonst gibt es Probleme mit WinSock2 vs</w:t>
-      </w:r>
-      <w:r>
-        <w:t>.</w:t>
-      </w:r>
-      <w:r>
-        <w:t xml:space="preserve"> WinSock</w:t>
-      </w:r>
-      <w:r>
-        <w:t>!</w:t>
-      </w:r>
-    </w:p>
-    <w:p>
-      <w:pPr>
-        <w:ind w:left="1418" w:hanging="1418"/>
-      </w:pPr>
-      <w:r>
-        <w:t>Für die Einbeziehung des Script-Paketes LUA muss ich wahrscheinlich noch etwas machen bisher nur den (externen!) Include-Pfad herangezogen!</w:t>
-      </w:r>
-    </w:p>
-    <w:p>
-      <w:pPr>
-        <w:ind w:left="1418" w:hanging="1418"/>
-      </w:pPr>
+      </w:pPr>
+      <w:r>
+        <w:rPr>
+          <w:b/>
+          <w:bCs/>
+        </w:rPr>
+        <w:t>Vorgehensweise 3rd-Party Packages</w:t>
+      </w:r>
+    </w:p>
+    <w:p>
+      <w:pPr>
+        <w:pStyle w:val="Listenabsatz"/>
+        <w:numPr>
+          <w:ilvl w:val="0"/>
+          <w:numId w:val="4"/>
+        </w:numPr>
+      </w:pPr>
+      <w:r>
+        <w:t>Load der Sources (von GitHub,…) in D:\Projects\3rd_Party</w:t>
+      </w:r>
+    </w:p>
+    <w:p>
+      <w:pPr>
+        <w:pStyle w:val="Listenabsatz"/>
+        <w:numPr>
+          <w:ilvl w:val="0"/>
+          <w:numId w:val="4"/>
+        </w:numPr>
+      </w:pPr>
+      <w:r>
+        <w:t>Run CMake mit Binary-Directory D:\Projects\Binary\3rd_Party (entspricht bei BO D:\build_dir)</w:t>
+      </w:r>
+    </w:p>
+    <w:p>
+      <w:pPr>
+        <w:pStyle w:val="Listenabsatz"/>
+        <w:numPr>
+          <w:ilvl w:val="0"/>
+          <w:numId w:val="4"/>
+        </w:numPr>
+      </w:pPr>
+      <w:r>
+        <w:t>(CMake-)Install der Export-Dateien in D:\Projects\link_libs (Oder besser gleich in D:\link_libs wie bei Baumer?</w:t>
+      </w:r>
+    </w:p>
+    <w:p>
+      <w:pPr>
+        <w:rPr>
+          <w:rFonts w:ascii="Courier New" w:hAnsi="Courier New" w:cs="Courier New"/>
+        </w:rPr>
+      </w:pPr>
+    </w:p>
+    <w:p>
+      <w:pPr>
+        <w:rPr>
+          <w:b/>
+          <w:bCs/>
+        </w:rPr>
+      </w:pPr>
+      <w:r>
+        <w:rPr>
+          <w:b/>
+          <w:bCs/>
+        </w:rPr>
+        <w:t>Nächste Ziele</w:t>
+      </w:r>
+    </w:p>
+    <w:p>
+      <w:pPr>
+        <w:pStyle w:val="Listenabsatz"/>
+        <w:numPr>
+          <w:ilvl w:val="0"/>
+          <w:numId w:val="4"/>
+        </w:numPr>
+      </w:pPr>
+      <w:r>
+        <w:t>Prio 1) Resourcen- Bereinigen (Löst vielleicht das Airspace-Problem)</w:t>
+      </w:r>
+    </w:p>
+    <w:p>
+      <w:pPr>
+        <w:pStyle w:val="Listenabsatz"/>
+        <w:numPr>
+          <w:ilvl w:val="0"/>
+          <w:numId w:val="4"/>
+        </w:numPr>
+      </w:pPr>
+      <w:r>
+        <w:t xml:space="preserve">Prio 1) </w:t>
+      </w:r>
+      <w:r>
+        <w:t>Das Casting PixelSize / ??? ist noch falsch (Workaround MSC_AUG)</w:t>
+      </w:r>
+    </w:p>
+    <w:p>
+      <w:pPr>
+        <w:pStyle w:val="Listenabsatz"/>
+        <w:numPr>
+          <w:ilvl w:val="0"/>
+          <w:numId w:val="4"/>
+        </w:numPr>
+      </w:pPr>
+      <w:r>
+        <w:t>Prio 2) das 3rd-Party Konzept konsequent durchziehen (z.B. Qt</w:t>
+      </w:r>
+      <w:r>
+        <w:t>, hier wird noch der Install-Step benötigt!</w:t>
+      </w:r>
       <w:bookmarkStart w:id="0" w:name="_GoBack"/>
       <w:bookmarkEnd w:id="0"/>
       <w:r>
-        <w:t>n</w:t>
-      </w:r>
-      <w:r>
+        <w:t>)</w:t>
+      </w:r>
+    </w:p>
+    <w:p>
+      <w:pPr>
+        <w:pStyle w:val="Listenabsatz"/>
+        <w:numPr>
+          <w:ilvl w:val="0"/>
+          <w:numId w:val="4"/>
+        </w:numPr>
+      </w:pPr>
+      <w:r>
+        <w:t xml:space="preserve">Prio </w:t>
+      </w:r>
+      <w:r>
+        <w:t>3</w:t>
+      </w:r>
+      <w:r>
+        <w:t xml:space="preserve">) </w:t>
+      </w:r>
+      <w:r>
+        <w:t>Übersetzen mit MinGW, eventuell in Eclipse</w:t>
+      </w:r>
+    </w:p>
+    <w:p>
+      <w:pPr>
+        <w:pStyle w:val="Listenabsatz"/>
+        <w:numPr>
+          <w:ilvl w:val="0"/>
+          <w:numId w:val="4"/>
+        </w:numPr>
+      </w:pPr>
+      <w:r>
+        <w:t>Prio 4) Übersetzung mit CMake in Linux</w:t>
+      </w:r>
+      <w:r>
+        <w:t xml:space="preserve"> auf Linux</w:t>
+      </w:r>
+    </w:p>
+    <w:p>
+      <w:pPr>
+        <w:pStyle w:val="Listenabsatz"/>
+        <w:numPr>
+          <w:ilvl w:val="0"/>
+          <w:numId w:val="4"/>
+        </w:numPr>
+      </w:pPr>
+      <w:r>
+        <w:t>Prio 4) Übersetzung mit CMake in Linux</w:t>
+      </w:r>
+      <w:r>
+        <w:t xml:space="preserve"> auf Windows (Crossbuild Toolchain)</w:t>
+      </w:r>
+    </w:p>
+    <w:p>
+      <w:pPr>
+        <w:pStyle w:val="Listenabsatz"/>
+        <w:numPr>
+          <w:ilvl w:val="0"/>
+          <w:numId w:val="4"/>
+        </w:numPr>
+      </w:pPr>
+      <w:r>
+        <w:t>Prio 4) Übersetzung mit CMake in Android auf Windows (Crossbuild Toolchain)</w:t>
+      </w:r>
+    </w:p>
+    <w:p>
+      <w:pPr>
+        <w:pStyle w:val="Listenabsatz"/>
+        <w:numPr>
+          <w:ilvl w:val="0"/>
+          <w:numId w:val="4"/>
+        </w:numPr>
+      </w:pPr>
+      <w:r>
+        <w:t xml:space="preserve">Prio 4) Übersetzung mit CMake in </w:t>
+      </w:r>
+      <w:r>
+        <w:t>Kobo</w:t>
+      </w:r>
+      <w:r>
+        <w:t xml:space="preserve"> auf Windows (Crossbuild Toolchain)</w:t>
+      </w:r>
+    </w:p>
+    <w:p>
+      <w:pPr>
+        <w:pStyle w:val="Listenabsatz"/>
+        <w:numPr>
+          <w:ilvl w:val="0"/>
+          <w:numId w:val="4"/>
+        </w:numPr>
+      </w:pPr>
+      <w:r>
+        <w:t>Prio 9) bestehendes Programm mit Qt ‚unterlegen‘</w:t>
+      </w:r>
+    </w:p>
+    <w:p>
+      <w:pPr>
+        <w:pStyle w:val="Listenabsatz"/>
+        <w:numPr>
+          <w:ilvl w:val="0"/>
+          <w:numId w:val="4"/>
+        </w:numPr>
+      </w:pPr>
+      <w:r>
+        <w:t>Prio 1</w:t>
+      </w:r>
+      <w:r>
+        <w:t>0</w:t>
+      </w:r>
+      <w:r>
+        <w:t>)</w:t>
+      </w:r>
+      <w:r>
+        <w:t xml:space="preserve"> neue Menü-Struktur überlegen und mit Qt abbilden </w:t>
+      </w:r>
+    </w:p>
+    <w:p>
+      <w:pPr>
         <w:rPr>
           <w:rFonts w:ascii="Courier New" w:hAnsi="Courier New" w:cs="Courier New"/>
-          <w:b/>
-          <w:bCs/>
-        </w:rPr>
-        <w:t xml:space="preserve"> </w:t>
-      </w:r>
-    </w:p>
-    <w:p>
-      <w:pPr>
-        <w:ind w:left="1418" w:hanging="1418"/>
+        </w:rPr>
       </w:pPr>
     </w:p>
     <w:sectPr>
@@ -358,8 +1238,356 @@
       </w:rPr>
     </w:lvl>
   </w:abstractNum>
+  <w:abstractNum w:abstractNumId="1" w15:restartNumberingAfterBreak="0">
+    <w:nsid w:val="4FAF2030"/>
+    <w:multiLevelType w:val="hybridMultilevel"/>
+    <w:tmpl w:val="0D222E46"/>
+    <w:lvl w:ilvl="0" w:tplc="04070001">
+      <w:start w:val="1"/>
+      <w:numFmt w:val="bullet"/>
+      <w:lvlText w:val=""/>
+      <w:lvlJc w:val="left"/>
+      <w:pPr>
+        <w:ind w:left="720" w:hanging="360"/>
+      </w:pPr>
+      <w:rPr>
+        <w:rFonts w:ascii="Symbol" w:hAnsi="Symbol" w:hint="default"/>
+      </w:rPr>
+    </w:lvl>
+    <w:lvl w:ilvl="1" w:tplc="04070003" w:tentative="1">
+      <w:start w:val="1"/>
+      <w:numFmt w:val="bullet"/>
+      <w:lvlText w:val="o"/>
+      <w:lvlJc w:val="left"/>
+      <w:pPr>
+        <w:ind w:left="1440" w:hanging="360"/>
+      </w:pPr>
+      <w:rPr>
+        <w:rFonts w:ascii="Courier New" w:hAnsi="Courier New" w:cs="Courier New" w:hint="default"/>
+      </w:rPr>
+    </w:lvl>
+    <w:lvl w:ilvl="2" w:tplc="04070005" w:tentative="1">
+      <w:start w:val="1"/>
+      <w:numFmt w:val="bullet"/>
+      <w:lvlText w:val=""/>
+      <w:lvlJc w:val="left"/>
+      <w:pPr>
+        <w:ind w:left="2160" w:hanging="360"/>
+      </w:pPr>
+      <w:rPr>
+        <w:rFonts w:ascii="Wingdings" w:hAnsi="Wingdings" w:hint="default"/>
+      </w:rPr>
+    </w:lvl>
+    <w:lvl w:ilvl="3" w:tplc="04070001" w:tentative="1">
+      <w:start w:val="1"/>
+      <w:numFmt w:val="bullet"/>
+      <w:lvlText w:val=""/>
+      <w:lvlJc w:val="left"/>
+      <w:pPr>
+        <w:ind w:left="2880" w:hanging="360"/>
+      </w:pPr>
+      <w:rPr>
+        <w:rFonts w:ascii="Symbol" w:hAnsi="Symbol" w:hint="default"/>
+      </w:rPr>
+    </w:lvl>
+    <w:lvl w:ilvl="4" w:tplc="04070003" w:tentative="1">
+      <w:start w:val="1"/>
+      <w:numFmt w:val="bullet"/>
+      <w:lvlText w:val="o"/>
+      <w:lvlJc w:val="left"/>
+      <w:pPr>
+        <w:ind w:left="3600" w:hanging="360"/>
+      </w:pPr>
+      <w:rPr>
+        <w:rFonts w:ascii="Courier New" w:hAnsi="Courier New" w:cs="Courier New" w:hint="default"/>
+      </w:rPr>
+    </w:lvl>
+    <w:lvl w:ilvl="5" w:tplc="04070005" w:tentative="1">
+      <w:start w:val="1"/>
+      <w:numFmt w:val="bullet"/>
+      <w:lvlText w:val=""/>
+      <w:lvlJc w:val="left"/>
+      <w:pPr>
+        <w:ind w:left="4320" w:hanging="360"/>
+      </w:pPr>
+      <w:rPr>
+        <w:rFonts w:ascii="Wingdings" w:hAnsi="Wingdings" w:hint="default"/>
+      </w:rPr>
+    </w:lvl>
+    <w:lvl w:ilvl="6" w:tplc="04070001" w:tentative="1">
+      <w:start w:val="1"/>
+      <w:numFmt w:val="bullet"/>
+      <w:lvlText w:val=""/>
+      <w:lvlJc w:val="left"/>
+      <w:pPr>
+        <w:ind w:left="5040" w:hanging="360"/>
+      </w:pPr>
+      <w:rPr>
+        <w:rFonts w:ascii="Symbol" w:hAnsi="Symbol" w:hint="default"/>
+      </w:rPr>
+    </w:lvl>
+    <w:lvl w:ilvl="7" w:tplc="04070003" w:tentative="1">
+      <w:start w:val="1"/>
+      <w:numFmt w:val="bullet"/>
+      <w:lvlText w:val="o"/>
+      <w:lvlJc w:val="left"/>
+      <w:pPr>
+        <w:ind w:left="5760" w:hanging="360"/>
+      </w:pPr>
+      <w:rPr>
+        <w:rFonts w:ascii="Courier New" w:hAnsi="Courier New" w:cs="Courier New" w:hint="default"/>
+      </w:rPr>
+    </w:lvl>
+    <w:lvl w:ilvl="8" w:tplc="04070005" w:tentative="1">
+      <w:start w:val="1"/>
+      <w:numFmt w:val="bullet"/>
+      <w:lvlText w:val=""/>
+      <w:lvlJc w:val="left"/>
+      <w:pPr>
+        <w:ind w:left="6480" w:hanging="360"/>
+      </w:pPr>
+      <w:rPr>
+        <w:rFonts w:ascii="Wingdings" w:hAnsi="Wingdings" w:hint="default"/>
+      </w:rPr>
+    </w:lvl>
+  </w:abstractNum>
+  <w:abstractNum w:abstractNumId="2" w15:restartNumberingAfterBreak="0">
+    <w:nsid w:val="57895AEA"/>
+    <w:multiLevelType w:val="hybridMultilevel"/>
+    <w:tmpl w:val="1F1CD54C"/>
+    <w:lvl w:ilvl="0" w:tplc="04070001">
+      <w:start w:val="1"/>
+      <w:numFmt w:val="bullet"/>
+      <w:lvlText w:val=""/>
+      <w:lvlJc w:val="left"/>
+      <w:pPr>
+        <w:ind w:left="720" w:hanging="360"/>
+      </w:pPr>
+      <w:rPr>
+        <w:rFonts w:ascii="Symbol" w:hAnsi="Symbol" w:hint="default"/>
+      </w:rPr>
+    </w:lvl>
+    <w:lvl w:ilvl="1" w:tplc="04070003" w:tentative="1">
+      <w:start w:val="1"/>
+      <w:numFmt w:val="bullet"/>
+      <w:lvlText w:val="o"/>
+      <w:lvlJc w:val="left"/>
+      <w:pPr>
+        <w:ind w:left="1440" w:hanging="360"/>
+      </w:pPr>
+      <w:rPr>
+        <w:rFonts w:ascii="Courier New" w:hAnsi="Courier New" w:cs="Courier New" w:hint="default"/>
+      </w:rPr>
+    </w:lvl>
+    <w:lvl w:ilvl="2" w:tplc="04070005" w:tentative="1">
+      <w:start w:val="1"/>
+      <w:numFmt w:val="bullet"/>
+      <w:lvlText w:val=""/>
+      <w:lvlJc w:val="left"/>
+      <w:pPr>
+        <w:ind w:left="2160" w:hanging="360"/>
+      </w:pPr>
+      <w:rPr>
+        <w:rFonts w:ascii="Wingdings" w:hAnsi="Wingdings" w:hint="default"/>
+      </w:rPr>
+    </w:lvl>
+    <w:lvl w:ilvl="3" w:tplc="04070001" w:tentative="1">
+      <w:start w:val="1"/>
+      <w:numFmt w:val="bullet"/>
+      <w:lvlText w:val=""/>
+      <w:lvlJc w:val="left"/>
+      <w:pPr>
+        <w:ind w:left="2880" w:hanging="360"/>
+      </w:pPr>
+      <w:rPr>
+        <w:rFonts w:ascii="Symbol" w:hAnsi="Symbol" w:hint="default"/>
+      </w:rPr>
+    </w:lvl>
+    <w:lvl w:ilvl="4" w:tplc="04070003" w:tentative="1">
+      <w:start w:val="1"/>
+      <w:numFmt w:val="bullet"/>
+      <w:lvlText w:val="o"/>
+      <w:lvlJc w:val="left"/>
+      <w:pPr>
+        <w:ind w:left="3600" w:hanging="360"/>
+      </w:pPr>
+      <w:rPr>
+        <w:rFonts w:ascii="Courier New" w:hAnsi="Courier New" w:cs="Courier New" w:hint="default"/>
+      </w:rPr>
+    </w:lvl>
+    <w:lvl w:ilvl="5" w:tplc="04070005" w:tentative="1">
+      <w:start w:val="1"/>
+      <w:numFmt w:val="bullet"/>
+      <w:lvlText w:val=""/>
+      <w:lvlJc w:val="left"/>
+      <w:pPr>
+        <w:ind w:left="4320" w:hanging="360"/>
+      </w:pPr>
+      <w:rPr>
+        <w:rFonts w:ascii="Wingdings" w:hAnsi="Wingdings" w:hint="default"/>
+      </w:rPr>
+    </w:lvl>
+    <w:lvl w:ilvl="6" w:tplc="04070001" w:tentative="1">
+      <w:start w:val="1"/>
+      <w:numFmt w:val="bullet"/>
+      <w:lvlText w:val=""/>
+      <w:lvlJc w:val="left"/>
+      <w:pPr>
+        <w:ind w:left="5040" w:hanging="360"/>
+      </w:pPr>
+      <w:rPr>
+        <w:rFonts w:ascii="Symbol" w:hAnsi="Symbol" w:hint="default"/>
+      </w:rPr>
+    </w:lvl>
+    <w:lvl w:ilvl="7" w:tplc="04070003" w:tentative="1">
+      <w:start w:val="1"/>
+      <w:numFmt w:val="bullet"/>
+      <w:lvlText w:val="o"/>
+      <w:lvlJc w:val="left"/>
+      <w:pPr>
+        <w:ind w:left="5760" w:hanging="360"/>
+      </w:pPr>
+      <w:rPr>
+        <w:rFonts w:ascii="Courier New" w:hAnsi="Courier New" w:cs="Courier New" w:hint="default"/>
+      </w:rPr>
+    </w:lvl>
+    <w:lvl w:ilvl="8" w:tplc="04070005" w:tentative="1">
+      <w:start w:val="1"/>
+      <w:numFmt w:val="bullet"/>
+      <w:lvlText w:val=""/>
+      <w:lvlJc w:val="left"/>
+      <w:pPr>
+        <w:ind w:left="6480" w:hanging="360"/>
+      </w:pPr>
+      <w:rPr>
+        <w:rFonts w:ascii="Wingdings" w:hAnsi="Wingdings" w:hint="default"/>
+      </w:rPr>
+    </w:lvl>
+  </w:abstractNum>
+  <w:abstractNum w:abstractNumId="3" w15:restartNumberingAfterBreak="0">
+    <w:nsid w:val="79F03B45"/>
+    <w:multiLevelType w:val="hybridMultilevel"/>
+    <w:tmpl w:val="143EFEFA"/>
+    <w:lvl w:ilvl="0" w:tplc="04070001">
+      <w:start w:val="1"/>
+      <w:numFmt w:val="bullet"/>
+      <w:lvlText w:val=""/>
+      <w:lvlJc w:val="left"/>
+      <w:pPr>
+        <w:ind w:left="720" w:hanging="360"/>
+      </w:pPr>
+      <w:rPr>
+        <w:rFonts w:ascii="Symbol" w:hAnsi="Symbol" w:hint="default"/>
+      </w:rPr>
+    </w:lvl>
+    <w:lvl w:ilvl="1" w:tplc="04070003" w:tentative="1">
+      <w:start w:val="1"/>
+      <w:numFmt w:val="bullet"/>
+      <w:lvlText w:val="o"/>
+      <w:lvlJc w:val="left"/>
+      <w:pPr>
+        <w:ind w:left="1440" w:hanging="360"/>
+      </w:pPr>
+      <w:rPr>
+        <w:rFonts w:ascii="Courier New" w:hAnsi="Courier New" w:cs="Courier New" w:hint="default"/>
+      </w:rPr>
+    </w:lvl>
+    <w:lvl w:ilvl="2" w:tplc="04070005" w:tentative="1">
+      <w:start w:val="1"/>
+      <w:numFmt w:val="bullet"/>
+      <w:lvlText w:val=""/>
+      <w:lvlJc w:val="left"/>
+      <w:pPr>
+        <w:ind w:left="2160" w:hanging="360"/>
+      </w:pPr>
+      <w:rPr>
+        <w:rFonts w:ascii="Wingdings" w:hAnsi="Wingdings" w:hint="default"/>
+      </w:rPr>
+    </w:lvl>
+    <w:lvl w:ilvl="3" w:tplc="04070001" w:tentative="1">
+      <w:start w:val="1"/>
+      <w:numFmt w:val="bullet"/>
+      <w:lvlText w:val=""/>
+      <w:lvlJc w:val="left"/>
+      <w:pPr>
+        <w:ind w:left="2880" w:hanging="360"/>
+      </w:pPr>
+      <w:rPr>
+        <w:rFonts w:ascii="Symbol" w:hAnsi="Symbol" w:hint="default"/>
+      </w:rPr>
+    </w:lvl>
+    <w:lvl w:ilvl="4" w:tplc="04070003" w:tentative="1">
+      <w:start w:val="1"/>
+      <w:numFmt w:val="bullet"/>
+      <w:lvlText w:val="o"/>
+      <w:lvlJc w:val="left"/>
+      <w:pPr>
+        <w:ind w:left="3600" w:hanging="360"/>
+      </w:pPr>
+      <w:rPr>
+        <w:rFonts w:ascii="Courier New" w:hAnsi="Courier New" w:cs="Courier New" w:hint="default"/>
+      </w:rPr>
+    </w:lvl>
+    <w:lvl w:ilvl="5" w:tplc="04070005" w:tentative="1">
+      <w:start w:val="1"/>
+      <w:numFmt w:val="bullet"/>
+      <w:lvlText w:val=""/>
+      <w:lvlJc w:val="left"/>
+      <w:pPr>
+        <w:ind w:left="4320" w:hanging="360"/>
+      </w:pPr>
+      <w:rPr>
+        <w:rFonts w:ascii="Wingdings" w:hAnsi="Wingdings" w:hint="default"/>
+      </w:rPr>
+    </w:lvl>
+    <w:lvl w:ilvl="6" w:tplc="04070001" w:tentative="1">
+      <w:start w:val="1"/>
+      <w:numFmt w:val="bullet"/>
+      <w:lvlText w:val=""/>
+      <w:lvlJc w:val="left"/>
+      <w:pPr>
+        <w:ind w:left="5040" w:hanging="360"/>
+      </w:pPr>
+      <w:rPr>
+        <w:rFonts w:ascii="Symbol" w:hAnsi="Symbol" w:hint="default"/>
+      </w:rPr>
+    </w:lvl>
+    <w:lvl w:ilvl="7" w:tplc="04070003" w:tentative="1">
+      <w:start w:val="1"/>
+      <w:numFmt w:val="bullet"/>
+      <w:lvlText w:val="o"/>
+      <w:lvlJc w:val="left"/>
+      <w:pPr>
+        <w:ind w:left="5760" w:hanging="360"/>
+      </w:pPr>
+      <w:rPr>
+        <w:rFonts w:ascii="Courier New" w:hAnsi="Courier New" w:cs="Courier New" w:hint="default"/>
+      </w:rPr>
+    </w:lvl>
+    <w:lvl w:ilvl="8" w:tplc="04070005" w:tentative="1">
+      <w:start w:val="1"/>
+      <w:numFmt w:val="bullet"/>
+      <w:lvlText w:val=""/>
+      <w:lvlJc w:val="left"/>
+      <w:pPr>
+        <w:ind w:left="6480" w:hanging="360"/>
+      </w:pPr>
+      <w:rPr>
+        <w:rFonts w:ascii="Wingdings" w:hAnsi="Wingdings" w:hint="default"/>
+      </w:rPr>
+    </w:lvl>
+  </w:abstractNum>
   <w:num w:numId="1">
     <w:abstractNumId w:val="0"/>
+  </w:num>
+  <w:num w:numId="2">
+    <w:abstractNumId w:val="3"/>
+  </w:num>
+  <w:num w:numId="3">
+    <w:abstractNumId w:val="2"/>
+  </w:num>
+  <w:num w:numId="4">
+    <w:abstractNumId w:val="1"/>
   </w:num>
 </w:numbering>
 </file>
@@ -487,6 +1715,7 @@
     <w:lsdException w:name="HTML Sample" w:semiHidden="1" w:unhideWhenUsed="1"/>
     <w:lsdException w:name="HTML Typewriter" w:semiHidden="1" w:unhideWhenUsed="1"/>
     <w:lsdException w:name="HTML Variable" w:semiHidden="1" w:unhideWhenUsed="1"/>
+    <w:lsdException w:name="Normal Table" w:semiHidden="1" w:unhideWhenUsed="1"/>
     <w:lsdException w:name="annotation subject" w:semiHidden="1" w:unhideWhenUsed="1"/>
     <w:lsdException w:name="No List" w:semiHidden="1" w:unhideWhenUsed="1"/>
     <w:lsdException w:name="Outline List 1" w:semiHidden="1" w:unhideWhenUsed="1"/>
@@ -533,8 +1762,10 @@
     <w:lsdException w:name="Table Subtle 2" w:semiHidden="1" w:unhideWhenUsed="1"/>
     <w:lsdException w:name="Table Web 1" w:semiHidden="1" w:unhideWhenUsed="1"/>
     <w:lsdException w:name="Table Web 2" w:semiHidden="1" w:unhideWhenUsed="1"/>
+    <w:lsdException w:name="Table Web 3" w:semiHidden="1" w:unhideWhenUsed="1"/>
     <w:lsdException w:name="Balloon Text" w:semiHidden="1" w:unhideWhenUsed="1"/>
     <w:lsdException w:name="Table Grid" w:uiPriority="39"/>
+    <w:lsdException w:name="Table Theme" w:semiHidden="1" w:unhideWhenUsed="1"/>
     <w:lsdException w:name="Placeholder Text" w:semiHidden="1"/>
     <w:lsdException w:name="No Spacing" w:uiPriority="1" w:qFormat="1"/>
     <w:lsdException w:name="Light Shading" w:uiPriority="60"/>
@@ -912,6 +2143,69 @@
       <w:contextualSpacing/>
     </w:pPr>
   </w:style>
+  <w:style w:type="paragraph" w:styleId="HTMLVorformatiert">
+    <w:name w:val="HTML Preformatted"/>
+    <w:basedOn w:val="Standard"/>
+    <w:link w:val="HTMLVorformatiertZchn"/>
+    <w:uiPriority w:val="99"/>
+    <w:semiHidden/>
+    <w:unhideWhenUsed/>
+    <w:rsid w:val="00EA1EDA"/>
+    <w:pPr>
+      <w:tabs>
+        <w:tab w:val="left" w:pos="916"/>
+        <w:tab w:val="left" w:pos="1832"/>
+        <w:tab w:val="left" w:pos="2748"/>
+        <w:tab w:val="left" w:pos="3664"/>
+        <w:tab w:val="left" w:pos="4580"/>
+        <w:tab w:val="left" w:pos="5496"/>
+        <w:tab w:val="left" w:pos="6412"/>
+        <w:tab w:val="left" w:pos="7328"/>
+        <w:tab w:val="left" w:pos="8244"/>
+        <w:tab w:val="left" w:pos="9160"/>
+        <w:tab w:val="left" w:pos="10076"/>
+        <w:tab w:val="left" w:pos="10992"/>
+        <w:tab w:val="left" w:pos="11908"/>
+        <w:tab w:val="left" w:pos="12824"/>
+        <w:tab w:val="left" w:pos="13740"/>
+        <w:tab w:val="left" w:pos="14656"/>
+      </w:tabs>
+      <w:spacing w:after="0"/>
+    </w:pPr>
+    <w:rPr>
+      <w:rFonts w:ascii="Courier New" w:eastAsia="Times New Roman" w:hAnsi="Courier New" w:cs="Courier New"/>
+      <w:sz w:val="20"/>
+      <w:szCs w:val="20"/>
+      <w:lang w:eastAsia="de-DE"/>
+    </w:rPr>
+  </w:style>
+  <w:style w:type="character" w:customStyle="1" w:styleId="HTMLVorformatiertZchn">
+    <w:name w:val="HTML Vorformatiert Zchn"/>
+    <w:basedOn w:val="Absatz-Standardschriftart"/>
+    <w:link w:val="HTMLVorformatiert"/>
+    <w:uiPriority w:val="99"/>
+    <w:semiHidden/>
+    <w:rsid w:val="00EA1EDA"/>
+    <w:rPr>
+      <w:rFonts w:ascii="Courier New" w:eastAsia="Times New Roman" w:hAnsi="Courier New" w:cs="Courier New"/>
+      <w:sz w:val="20"/>
+      <w:szCs w:val="20"/>
+      <w:lang w:eastAsia="de-DE"/>
+    </w:rPr>
+  </w:style>
+  <w:style w:type="character" w:styleId="HTMLCode">
+    <w:name w:val="HTML Code"/>
+    <w:basedOn w:val="Absatz-Standardschriftart"/>
+    <w:uiPriority w:val="99"/>
+    <w:semiHidden/>
+    <w:unhideWhenUsed/>
+    <w:rsid w:val="00EA1EDA"/>
+    <w:rPr>
+      <w:rFonts w:ascii="Courier New" w:eastAsia="Times New Roman" w:hAnsi="Courier New" w:cs="Courier New"/>
+      <w:sz w:val="20"/>
+      <w:szCs w:val="20"/>
+    </w:rPr>
+  </w:style>
 </w:styles>
 </file>
 

</xml_diff>